<commit_message>
Add paper version MAPR and edit Marketplace contract
</commit_message>
<xml_diff>
--- a/Tables/TABLE V.docx
+++ b/Tables/TABLE V.docx
@@ -6,23 +6,20 @@
       <w:tblPr>
         <w:tblStyle w:val="TableGrid"/>
         <w:tblpPr w:leftFromText="180" w:rightFromText="180" w:horzAnchor="margin" w:tblpY="730"/>
-        <w:tblW w:w="11288" w:type="dxa"/>
+        <w:tblW w:w="8595" w:type="dxa"/>
         <w:tblLook w:val="04A0" w:firstRow="1" w:lastRow="0" w:firstColumn="1" w:lastColumn="0" w:noHBand="0" w:noVBand="1"/>
       </w:tblPr>
       <w:tblGrid>
         <w:gridCol w:w="1338"/>
         <w:gridCol w:w="1351"/>
         <w:gridCol w:w="1701"/>
-        <w:gridCol w:w="1417"/>
-        <w:gridCol w:w="1276"/>
         <w:gridCol w:w="1276"/>
         <w:gridCol w:w="1275"/>
-        <w:gridCol w:w="825"/>
-        <w:gridCol w:w="829"/>
+        <w:gridCol w:w="1654"/>
       </w:tblGrid>
       <w:tr>
         <w:trPr>
-          <w:trHeight w:val="540"/>
+          <w:trHeight w:val="699"/>
         </w:trPr>
         <w:tc>
           <w:tcPr>
@@ -93,44 +90,6 @@
               </w:rPr>
               <w:t>Traditional System Cost per Product</w:t>
             </w:r>
-            <w:r>
-              <w:rPr>
-                <w:rFonts w:asciiTheme="majorHAnsi" w:hAnsiTheme="majorHAnsi" w:cstheme="majorHAnsi"/>
-                <w:b/>
-              </w:rPr>
-              <w:t xml:space="preserve"> (1)</w:t>
-            </w:r>
-          </w:p>
-        </w:tc>
-        <w:tc>
-          <w:tcPr>
-            <w:tcW w:w="2693" w:type="dxa"/>
-            <w:gridSpan w:val="2"/>
-            <w:shd w:val="clear" w:color="auto" w:fill="FFFFFF" w:themeFill="background1"/>
-          </w:tcPr>
-          <w:p>
-            <w:pPr>
-              <w:spacing w:before="240"/>
-              <w:jc w:val="center"/>
-              <w:rPr>
-                <w:rFonts w:asciiTheme="majorHAnsi" w:hAnsiTheme="majorHAnsi" w:cstheme="majorHAnsi"/>
-                <w:b/>
-              </w:rPr>
-            </w:pPr>
-            <w:r>
-              <w:rPr>
-                <w:rFonts w:asciiTheme="majorHAnsi" w:hAnsiTheme="majorHAnsi" w:cstheme="majorHAnsi"/>
-                <w:b/>
-              </w:rPr>
-              <w:t>Narayanan’s System Cost per Product</w:t>
-            </w:r>
-            <w:r>
-              <w:rPr>
-                <w:rFonts w:asciiTheme="majorHAnsi" w:hAnsiTheme="majorHAnsi" w:cstheme="majorHAnsi"/>
-                <w:b/>
-              </w:rPr>
-              <w:t xml:space="preserve"> (2)</w:t>
-            </w:r>
           </w:p>
         </w:tc>
         <w:tc>
@@ -160,7 +119,7 @@
         <w:tc>
           <w:tcPr>
             <w:tcW w:w="1654" w:type="dxa"/>
-            <w:gridSpan w:val="2"/>
+            <w:vMerge w:val="restart"/>
             <w:shd w:val="clear" w:color="auto" w:fill="FFFFFF" w:themeFill="background1"/>
           </w:tcPr>
           <w:p>
@@ -184,7 +143,7 @@
       </w:tr>
       <w:tr>
         <w:trPr>
-          <w:trHeight w:val="500"/>
+          <w:trHeight w:val="358"/>
         </w:trPr>
         <w:tc>
           <w:tcPr>
@@ -245,29 +204,6 @@
         </w:tc>
         <w:tc>
           <w:tcPr>
-            <w:tcW w:w="1417" w:type="dxa"/>
-            <w:shd w:val="clear" w:color="auto" w:fill="FFFFFF" w:themeFill="background1"/>
-          </w:tcPr>
-          <w:p>
-            <w:pPr>
-              <w:spacing w:before="240"/>
-              <w:jc w:val="center"/>
-              <w:rPr>
-                <w:rFonts w:asciiTheme="majorHAnsi" w:hAnsiTheme="majorHAnsi" w:cstheme="majorHAnsi"/>
-                <w:b/>
-              </w:rPr>
-            </w:pPr>
-            <w:r>
-              <w:rPr>
-                <w:rFonts w:asciiTheme="majorHAnsi" w:hAnsiTheme="majorHAnsi" w:cstheme="majorHAnsi"/>
-                <w:b/>
-              </w:rPr>
-              <w:t>USD</w:t>
-            </w:r>
-          </w:p>
-        </w:tc>
-        <w:tc>
-          <w:tcPr>
             <w:tcW w:w="1276" w:type="dxa"/>
             <w:shd w:val="clear" w:color="auto" w:fill="FFFFFF" w:themeFill="background1"/>
           </w:tcPr>
@@ -285,29 +221,6 @@
                 <w:rFonts w:asciiTheme="majorHAnsi" w:hAnsiTheme="majorHAnsi" w:cstheme="majorHAnsi"/>
                 <w:b/>
               </w:rPr>
-              <w:t>Gas Units</w:t>
-            </w:r>
-          </w:p>
-        </w:tc>
-        <w:tc>
-          <w:tcPr>
-            <w:tcW w:w="1276" w:type="dxa"/>
-            <w:shd w:val="clear" w:color="auto" w:fill="FFFFFF" w:themeFill="background1"/>
-          </w:tcPr>
-          <w:p>
-            <w:pPr>
-              <w:spacing w:before="240"/>
-              <w:jc w:val="center"/>
-              <w:rPr>
-                <w:rFonts w:asciiTheme="majorHAnsi" w:hAnsiTheme="majorHAnsi" w:cstheme="majorHAnsi"/>
-                <w:b/>
-              </w:rPr>
-            </w:pPr>
-            <w:r>
-              <w:rPr>
-                <w:rFonts w:asciiTheme="majorHAnsi" w:hAnsiTheme="majorHAnsi" w:cstheme="majorHAnsi"/>
-                <w:b/>
-              </w:rPr>
               <w:t>USD</w:t>
             </w:r>
           </w:p>
@@ -337,7 +250,8 @@
         </w:tc>
         <w:tc>
           <w:tcPr>
-            <w:tcW w:w="825" w:type="dxa"/>
+            <w:tcW w:w="1654" w:type="dxa"/>
+            <w:vMerge/>
             <w:shd w:val="clear" w:color="auto" w:fill="FFFFFF" w:themeFill="background1"/>
           </w:tcPr>
           <w:p>
@@ -349,36 +263,6 @@
                 <w:b/>
               </w:rPr>
             </w:pPr>
-            <w:r>
-              <w:rPr>
-                <w:rFonts w:asciiTheme="majorHAnsi" w:hAnsiTheme="majorHAnsi" w:cstheme="majorHAnsi"/>
-                <w:b/>
-              </w:rPr>
-              <w:t>(1)</w:t>
-            </w:r>
-          </w:p>
-        </w:tc>
-        <w:tc>
-          <w:tcPr>
-            <w:tcW w:w="829" w:type="dxa"/>
-            <w:shd w:val="clear" w:color="auto" w:fill="FFFFFF" w:themeFill="background1"/>
-          </w:tcPr>
-          <w:p>
-            <w:pPr>
-              <w:spacing w:before="240"/>
-              <w:jc w:val="center"/>
-              <w:rPr>
-                <w:rFonts w:asciiTheme="majorHAnsi" w:hAnsiTheme="majorHAnsi" w:cstheme="majorHAnsi"/>
-                <w:b/>
-              </w:rPr>
-            </w:pPr>
-            <w:r>
-              <w:rPr>
-                <w:rFonts w:asciiTheme="majorHAnsi" w:hAnsiTheme="majorHAnsi" w:cstheme="majorHAnsi"/>
-                <w:b/>
-              </w:rPr>
-              <w:t>(2)</w:t>
-            </w:r>
           </w:p>
         </w:tc>
       </w:tr>
@@ -448,26 +332,6 @@
         </w:tc>
         <w:tc>
           <w:tcPr>
-            <w:tcW w:w="1417" w:type="dxa"/>
-          </w:tcPr>
-          <w:p>
-            <w:pPr>
-              <w:spacing w:before="240"/>
-              <w:jc w:val="center"/>
-              <w:rPr>
-                <w:rFonts w:asciiTheme="majorHAnsi" w:hAnsiTheme="majorHAnsi" w:cstheme="majorHAnsi"/>
-              </w:rPr>
-            </w:pPr>
-            <w:r>
-              <w:rPr>
-                <w:rFonts w:asciiTheme="majorHAnsi" w:hAnsiTheme="majorHAnsi" w:cstheme="majorHAnsi"/>
-              </w:rPr>
-              <w:t>1.36</w:t>
-            </w:r>
-          </w:p>
-        </w:tc>
-        <w:tc>
-          <w:tcPr>
             <w:tcW w:w="1276" w:type="dxa"/>
           </w:tcPr>
           <w:p>
@@ -482,22 +346,8 @@
               <w:rPr>
                 <w:rFonts w:asciiTheme="majorHAnsi" w:hAnsiTheme="majorHAnsi" w:cstheme="majorHAnsi"/>
               </w:rPr>
-              <w:t>50,000</w:t>
-            </w:r>
-          </w:p>
-        </w:tc>
-        <w:tc>
-          <w:tcPr>
-            <w:tcW w:w="1276" w:type="dxa"/>
-          </w:tcPr>
-          <w:p>
-            <w:pPr>
-              <w:spacing w:before="240"/>
-              <w:jc w:val="center"/>
-              <w:rPr>
-                <w:rFonts w:asciiTheme="majorHAnsi" w:hAnsiTheme="majorHAnsi" w:cstheme="majorHAnsi"/>
-              </w:rPr>
-            </w:pPr>
+              <w:t>1.26</w:t>
+            </w:r>
           </w:p>
         </w:tc>
         <w:tc>
@@ -512,34 +362,32 @@
                 <w:rFonts w:asciiTheme="majorHAnsi" w:hAnsiTheme="majorHAnsi" w:cstheme="majorHAnsi"/>
               </w:rPr>
             </w:pPr>
-          </w:p>
-        </w:tc>
-        <w:tc>
-          <w:tcPr>
-            <w:tcW w:w="825" w:type="dxa"/>
-          </w:tcPr>
-          <w:p>
-            <w:pPr>
-              <w:spacing w:before="240"/>
-              <w:jc w:val="center"/>
-              <w:rPr>
-                <w:rFonts w:asciiTheme="majorHAnsi" w:hAnsiTheme="majorHAnsi" w:cstheme="majorHAnsi"/>
-              </w:rPr>
-            </w:pPr>
-          </w:p>
-        </w:tc>
-        <w:tc>
-          <w:tcPr>
-            <w:tcW w:w="829" w:type="dxa"/>
-          </w:tcPr>
-          <w:p>
-            <w:pPr>
-              <w:spacing w:before="240"/>
-              <w:jc w:val="center"/>
-              <w:rPr>
-                <w:rFonts w:asciiTheme="majorHAnsi" w:hAnsiTheme="majorHAnsi" w:cstheme="majorHAnsi"/>
-              </w:rPr>
-            </w:pPr>
+            <w:r>
+              <w:rPr>
+                <w:rFonts w:asciiTheme="majorHAnsi" w:hAnsiTheme="majorHAnsi" w:cstheme="majorHAnsi"/>
+              </w:rPr>
+              <w:t>97,000</w:t>
+            </w:r>
+          </w:p>
+        </w:tc>
+        <w:tc>
+          <w:tcPr>
+            <w:tcW w:w="1654" w:type="dxa"/>
+          </w:tcPr>
+          <w:p>
+            <w:pPr>
+              <w:spacing w:before="240"/>
+              <w:jc w:val="center"/>
+              <w:rPr>
+                <w:rFonts w:asciiTheme="majorHAnsi" w:hAnsiTheme="majorHAnsi" w:cstheme="majorHAnsi"/>
+              </w:rPr>
+            </w:pPr>
+            <w:r>
+              <w:rPr>
+                <w:rFonts w:asciiTheme="majorHAnsi" w:hAnsiTheme="majorHAnsi" w:cstheme="majorHAnsi"/>
+              </w:rPr>
+              <w:t>25.9%</w:t>
+            </w:r>
           </w:p>
         </w:tc>
       </w:tr>
@@ -609,26 +457,6 @@
         </w:tc>
         <w:tc>
           <w:tcPr>
-            <w:tcW w:w="1417" w:type="dxa"/>
-          </w:tcPr>
-          <w:p>
-            <w:pPr>
-              <w:spacing w:before="240"/>
-              <w:jc w:val="center"/>
-              <w:rPr>
-                <w:rFonts w:asciiTheme="majorHAnsi" w:hAnsiTheme="majorHAnsi" w:cstheme="majorHAnsi"/>
-              </w:rPr>
-            </w:pPr>
-            <w:r>
-              <w:rPr>
-                <w:rFonts w:asciiTheme="majorHAnsi" w:hAnsiTheme="majorHAnsi" w:cstheme="majorHAnsi"/>
-              </w:rPr>
-              <w:t>2.14</w:t>
-            </w:r>
-          </w:p>
-        </w:tc>
-        <w:tc>
-          <w:tcPr>
             <w:tcW w:w="1276" w:type="dxa"/>
           </w:tcPr>
           <w:p>
@@ -643,22 +471,20 @@
               <w:rPr>
                 <w:rFonts w:asciiTheme="majorHAnsi" w:hAnsiTheme="majorHAnsi" w:cstheme="majorHAnsi"/>
               </w:rPr>
-              <w:t>60,000</w:t>
-            </w:r>
-          </w:p>
-        </w:tc>
-        <w:tc>
-          <w:tcPr>
-            <w:tcW w:w="1276" w:type="dxa"/>
-          </w:tcPr>
-          <w:p>
-            <w:pPr>
-              <w:spacing w:before="240"/>
-              <w:jc w:val="center"/>
-              <w:rPr>
-                <w:rFonts w:asciiTheme="majorHAnsi" w:hAnsiTheme="majorHAnsi" w:cstheme="majorHAnsi"/>
-              </w:rPr>
-            </w:pPr>
+              <w:t>1</w:t>
+            </w:r>
+            <w:r>
+              <w:rPr>
+                <w:rFonts w:asciiTheme="majorHAnsi" w:hAnsiTheme="majorHAnsi" w:cstheme="majorHAnsi"/>
+              </w:rPr>
+              <w:t>.</w:t>
+            </w:r>
+            <w:r>
+              <w:rPr>
+                <w:rFonts w:asciiTheme="majorHAnsi" w:hAnsiTheme="majorHAnsi" w:cstheme="majorHAnsi"/>
+              </w:rPr>
+              <w:t>99</w:t>
+            </w:r>
           </w:p>
         </w:tc>
         <w:tc>
@@ -673,34 +499,32 @@
                 <w:rFonts w:asciiTheme="majorHAnsi" w:hAnsiTheme="majorHAnsi" w:cstheme="majorHAnsi"/>
               </w:rPr>
             </w:pPr>
-          </w:p>
-        </w:tc>
-        <w:tc>
-          <w:tcPr>
-            <w:tcW w:w="825" w:type="dxa"/>
-          </w:tcPr>
-          <w:p>
-            <w:pPr>
-              <w:spacing w:before="240"/>
-              <w:jc w:val="center"/>
-              <w:rPr>
-                <w:rFonts w:asciiTheme="majorHAnsi" w:hAnsiTheme="majorHAnsi" w:cstheme="majorHAnsi"/>
-              </w:rPr>
-            </w:pPr>
-          </w:p>
-        </w:tc>
-        <w:tc>
-          <w:tcPr>
-            <w:tcW w:w="829" w:type="dxa"/>
-          </w:tcPr>
-          <w:p>
-            <w:pPr>
-              <w:spacing w:before="240"/>
-              <w:jc w:val="center"/>
-              <w:rPr>
-                <w:rFonts w:asciiTheme="majorHAnsi" w:hAnsiTheme="majorHAnsi" w:cstheme="majorHAnsi"/>
-              </w:rPr>
-            </w:pPr>
+            <w:r>
+              <w:rPr>
+                <w:rFonts w:asciiTheme="majorHAnsi" w:hAnsiTheme="majorHAnsi" w:cstheme="majorHAnsi"/>
+              </w:rPr>
+              <w:t>106,000</w:t>
+            </w:r>
+          </w:p>
+        </w:tc>
+        <w:tc>
+          <w:tcPr>
+            <w:tcW w:w="1654" w:type="dxa"/>
+          </w:tcPr>
+          <w:p>
+            <w:pPr>
+              <w:spacing w:before="240"/>
+              <w:jc w:val="center"/>
+              <w:rPr>
+                <w:rFonts w:asciiTheme="majorHAnsi" w:hAnsiTheme="majorHAnsi" w:cstheme="majorHAnsi"/>
+              </w:rPr>
+            </w:pPr>
+            <w:r>
+              <w:rPr>
+                <w:rFonts w:asciiTheme="majorHAnsi" w:hAnsiTheme="majorHAnsi" w:cstheme="majorHAnsi"/>
+              </w:rPr>
+              <w:t>25,7%</w:t>
+            </w:r>
           </w:p>
         </w:tc>
       </w:tr>
@@ -770,26 +594,6 @@
         </w:tc>
         <w:tc>
           <w:tcPr>
-            <w:tcW w:w="1417" w:type="dxa"/>
-          </w:tcPr>
-          <w:p>
-            <w:pPr>
-              <w:spacing w:before="240"/>
-              <w:jc w:val="center"/>
-              <w:rPr>
-                <w:rFonts w:asciiTheme="majorHAnsi" w:hAnsiTheme="majorHAnsi" w:cstheme="majorHAnsi"/>
-              </w:rPr>
-            </w:pPr>
-            <w:r>
-              <w:rPr>
-                <w:rFonts w:asciiTheme="majorHAnsi" w:hAnsiTheme="majorHAnsi" w:cstheme="majorHAnsi"/>
-              </w:rPr>
-              <w:t>3.06</w:t>
-            </w:r>
-          </w:p>
-        </w:tc>
-        <w:tc>
-          <w:tcPr>
             <w:tcW w:w="1276" w:type="dxa"/>
           </w:tcPr>
           <w:p>
@@ -804,22 +608,20 @@
               <w:rPr>
                 <w:rFonts w:asciiTheme="majorHAnsi" w:hAnsiTheme="majorHAnsi" w:cstheme="majorHAnsi"/>
               </w:rPr>
-              <w:t>70,000</w:t>
-            </w:r>
-          </w:p>
-        </w:tc>
-        <w:tc>
-          <w:tcPr>
-            <w:tcW w:w="1276" w:type="dxa"/>
-          </w:tcPr>
-          <w:p>
-            <w:pPr>
-              <w:spacing w:before="240"/>
-              <w:jc w:val="center"/>
-              <w:rPr>
-                <w:rFonts w:asciiTheme="majorHAnsi" w:hAnsiTheme="majorHAnsi" w:cstheme="majorHAnsi"/>
-              </w:rPr>
-            </w:pPr>
+              <w:t>2.</w:t>
+            </w:r>
+            <w:r>
+              <w:rPr>
+                <w:rFonts w:asciiTheme="majorHAnsi" w:hAnsiTheme="majorHAnsi" w:cstheme="majorHAnsi"/>
+              </w:rPr>
+              <w:t>8</w:t>
+            </w:r>
+            <w:r>
+              <w:rPr>
+                <w:rFonts w:asciiTheme="majorHAnsi" w:hAnsiTheme="majorHAnsi" w:cstheme="majorHAnsi"/>
+              </w:rPr>
+              <w:t>6</w:t>
+            </w:r>
           </w:p>
         </w:tc>
         <w:tc>
@@ -834,34 +636,32 @@
                 <w:rFonts w:asciiTheme="majorHAnsi" w:hAnsiTheme="majorHAnsi" w:cstheme="majorHAnsi"/>
               </w:rPr>
             </w:pPr>
-          </w:p>
-        </w:tc>
-        <w:tc>
-          <w:tcPr>
-            <w:tcW w:w="825" w:type="dxa"/>
-          </w:tcPr>
-          <w:p>
-            <w:pPr>
-              <w:spacing w:before="240"/>
-              <w:jc w:val="center"/>
-              <w:rPr>
-                <w:rFonts w:asciiTheme="majorHAnsi" w:hAnsiTheme="majorHAnsi" w:cstheme="majorHAnsi"/>
-              </w:rPr>
-            </w:pPr>
-          </w:p>
-        </w:tc>
-        <w:tc>
-          <w:tcPr>
-            <w:tcW w:w="829" w:type="dxa"/>
-          </w:tcPr>
-          <w:p>
-            <w:pPr>
-              <w:spacing w:before="240"/>
-              <w:jc w:val="center"/>
-              <w:rPr>
-                <w:rFonts w:asciiTheme="majorHAnsi" w:hAnsiTheme="majorHAnsi" w:cstheme="majorHAnsi"/>
-              </w:rPr>
-            </w:pPr>
+            <w:r>
+              <w:rPr>
+                <w:rFonts w:asciiTheme="majorHAnsi" w:hAnsiTheme="majorHAnsi" w:cstheme="majorHAnsi"/>
+              </w:rPr>
+              <w:t>134,000</w:t>
+            </w:r>
+          </w:p>
+        </w:tc>
+        <w:tc>
+          <w:tcPr>
+            <w:tcW w:w="1654" w:type="dxa"/>
+          </w:tcPr>
+          <w:p>
+            <w:pPr>
+              <w:spacing w:before="240"/>
+              <w:jc w:val="center"/>
+              <w:rPr>
+                <w:rFonts w:asciiTheme="majorHAnsi" w:hAnsiTheme="majorHAnsi" w:cstheme="majorHAnsi"/>
+              </w:rPr>
+            </w:pPr>
+            <w:r>
+              <w:rPr>
+                <w:rFonts w:asciiTheme="majorHAnsi" w:hAnsiTheme="majorHAnsi" w:cstheme="majorHAnsi"/>
+              </w:rPr>
+              <w:t>25,1%</w:t>
+            </w:r>
           </w:p>
         </w:tc>
       </w:tr>
@@ -931,26 +731,6 @@
         </w:tc>
         <w:tc>
           <w:tcPr>
-            <w:tcW w:w="1417" w:type="dxa"/>
-          </w:tcPr>
-          <w:p>
-            <w:pPr>
-              <w:spacing w:before="240"/>
-              <w:jc w:val="center"/>
-              <w:rPr>
-                <w:rFonts w:asciiTheme="majorHAnsi" w:hAnsiTheme="majorHAnsi" w:cstheme="majorHAnsi"/>
-              </w:rPr>
-            </w:pPr>
-            <w:r>
-              <w:rPr>
-                <w:rFonts w:asciiTheme="majorHAnsi" w:hAnsiTheme="majorHAnsi" w:cstheme="majorHAnsi"/>
-              </w:rPr>
-              <w:t>4.12</w:t>
-            </w:r>
-          </w:p>
-        </w:tc>
-        <w:tc>
-          <w:tcPr>
             <w:tcW w:w="1276" w:type="dxa"/>
           </w:tcPr>
           <w:p>
@@ -965,24 +745,8 @@
               <w:rPr>
                 <w:rFonts w:asciiTheme="majorHAnsi" w:hAnsiTheme="majorHAnsi" w:cstheme="majorHAnsi"/>
               </w:rPr>
-              <w:t>80,000</w:t>
-            </w:r>
-          </w:p>
-        </w:tc>
-        <w:tc>
-          <w:tcPr>
-            <w:tcW w:w="1276" w:type="dxa"/>
-          </w:tcPr>
-          <w:p>
-            <w:pPr>
-              <w:spacing w:before="240"/>
-              <w:jc w:val="center"/>
-              <w:rPr>
-                <w:rFonts w:asciiTheme="majorHAnsi" w:hAnsiTheme="majorHAnsi" w:cstheme="majorHAnsi"/>
-              </w:rPr>
-            </w:pPr>
-            <w:bookmarkStart w:id="0" w:name="_GoBack"/>
-            <w:bookmarkEnd w:id="0"/>
+              <w:t>3.88</w:t>
+            </w:r>
           </w:p>
         </w:tc>
         <w:tc>
@@ -997,34 +761,32 @@
                 <w:rFonts w:asciiTheme="majorHAnsi" w:hAnsiTheme="majorHAnsi" w:cstheme="majorHAnsi"/>
               </w:rPr>
             </w:pPr>
-          </w:p>
-        </w:tc>
-        <w:tc>
-          <w:tcPr>
-            <w:tcW w:w="825" w:type="dxa"/>
-          </w:tcPr>
-          <w:p>
-            <w:pPr>
-              <w:spacing w:before="240"/>
-              <w:jc w:val="center"/>
-              <w:rPr>
-                <w:rFonts w:asciiTheme="majorHAnsi" w:hAnsiTheme="majorHAnsi" w:cstheme="majorHAnsi"/>
-              </w:rPr>
-            </w:pPr>
-          </w:p>
-        </w:tc>
-        <w:tc>
-          <w:tcPr>
-            <w:tcW w:w="829" w:type="dxa"/>
-          </w:tcPr>
-          <w:p>
-            <w:pPr>
-              <w:spacing w:before="240"/>
-              <w:jc w:val="center"/>
-              <w:rPr>
-                <w:rFonts w:asciiTheme="majorHAnsi" w:hAnsiTheme="majorHAnsi" w:cstheme="majorHAnsi"/>
-              </w:rPr>
-            </w:pPr>
+            <w:r>
+              <w:rPr>
+                <w:rFonts w:asciiTheme="majorHAnsi" w:hAnsiTheme="majorHAnsi" w:cstheme="majorHAnsi"/>
+              </w:rPr>
+              <w:t>143,000</w:t>
+            </w:r>
+          </w:p>
+        </w:tc>
+        <w:tc>
+          <w:tcPr>
+            <w:tcW w:w="1654" w:type="dxa"/>
+          </w:tcPr>
+          <w:p>
+            <w:pPr>
+              <w:spacing w:before="240"/>
+              <w:jc w:val="center"/>
+              <w:rPr>
+                <w:rFonts w:asciiTheme="majorHAnsi" w:hAnsiTheme="majorHAnsi" w:cstheme="majorHAnsi"/>
+              </w:rPr>
+            </w:pPr>
+            <w:r>
+              <w:rPr>
+                <w:rFonts w:asciiTheme="majorHAnsi" w:hAnsiTheme="majorHAnsi" w:cstheme="majorHAnsi"/>
+              </w:rPr>
+              <w:t>24,3%</w:t>
+            </w:r>
           </w:p>
         </w:tc>
       </w:tr>
@@ -1094,26 +856,6 @@
         </w:tc>
         <w:tc>
           <w:tcPr>
-            <w:tcW w:w="1417" w:type="dxa"/>
-          </w:tcPr>
-          <w:p>
-            <w:pPr>
-              <w:spacing w:before="240"/>
-              <w:jc w:val="center"/>
-              <w:rPr>
-                <w:rFonts w:asciiTheme="majorHAnsi" w:hAnsiTheme="majorHAnsi" w:cstheme="majorHAnsi"/>
-              </w:rPr>
-            </w:pPr>
-            <w:r>
-              <w:rPr>
-                <w:rFonts w:asciiTheme="majorHAnsi" w:hAnsiTheme="majorHAnsi" w:cstheme="majorHAnsi"/>
-              </w:rPr>
-              <w:t>5.20</w:t>
-            </w:r>
-          </w:p>
-        </w:tc>
-        <w:tc>
-          <w:tcPr>
             <w:tcW w:w="1276" w:type="dxa"/>
           </w:tcPr>
           <w:p>
@@ -1128,22 +870,8 @@
               <w:rPr>
                 <w:rFonts w:asciiTheme="majorHAnsi" w:hAnsiTheme="majorHAnsi" w:cstheme="majorHAnsi"/>
               </w:rPr>
-              <w:t>90,000</w:t>
-            </w:r>
-          </w:p>
-        </w:tc>
-        <w:tc>
-          <w:tcPr>
-            <w:tcW w:w="1276" w:type="dxa"/>
-          </w:tcPr>
-          <w:p>
-            <w:pPr>
-              <w:spacing w:before="240"/>
-              <w:jc w:val="center"/>
-              <w:rPr>
-                <w:rFonts w:asciiTheme="majorHAnsi" w:hAnsiTheme="majorHAnsi" w:cstheme="majorHAnsi"/>
-              </w:rPr>
-            </w:pPr>
+              <w:t>4.88</w:t>
+            </w:r>
           </w:p>
         </w:tc>
         <w:tc>
@@ -1158,34 +886,32 @@
                 <w:rFonts w:asciiTheme="majorHAnsi" w:hAnsiTheme="majorHAnsi" w:cstheme="majorHAnsi"/>
               </w:rPr>
             </w:pPr>
-          </w:p>
-        </w:tc>
-        <w:tc>
-          <w:tcPr>
-            <w:tcW w:w="825" w:type="dxa"/>
-          </w:tcPr>
-          <w:p>
-            <w:pPr>
-              <w:spacing w:before="240"/>
-              <w:jc w:val="center"/>
-              <w:rPr>
-                <w:rFonts w:asciiTheme="majorHAnsi" w:hAnsiTheme="majorHAnsi" w:cstheme="majorHAnsi"/>
-              </w:rPr>
-            </w:pPr>
-          </w:p>
-        </w:tc>
-        <w:tc>
-          <w:tcPr>
-            <w:tcW w:w="829" w:type="dxa"/>
-          </w:tcPr>
-          <w:p>
-            <w:pPr>
-              <w:spacing w:before="240"/>
-              <w:jc w:val="center"/>
-              <w:rPr>
-                <w:rFonts w:asciiTheme="majorHAnsi" w:hAnsiTheme="majorHAnsi" w:cstheme="majorHAnsi"/>
-              </w:rPr>
-            </w:pPr>
+            <w:r>
+              <w:rPr>
+                <w:rFonts w:asciiTheme="majorHAnsi" w:hAnsiTheme="majorHAnsi" w:cstheme="majorHAnsi"/>
+              </w:rPr>
+              <w:t>174,000</w:t>
+            </w:r>
+          </w:p>
+        </w:tc>
+        <w:tc>
+          <w:tcPr>
+            <w:tcW w:w="1654" w:type="dxa"/>
+          </w:tcPr>
+          <w:p>
+            <w:pPr>
+              <w:spacing w:before="240"/>
+              <w:jc w:val="center"/>
+              <w:rPr>
+                <w:rFonts w:asciiTheme="majorHAnsi" w:hAnsiTheme="majorHAnsi" w:cstheme="majorHAnsi"/>
+              </w:rPr>
+            </w:pPr>
+            <w:r>
+              <w:rPr>
+                <w:rFonts w:asciiTheme="majorHAnsi" w:hAnsiTheme="majorHAnsi" w:cstheme="majorHAnsi"/>
+              </w:rPr>
+              <w:t>24,9%</w:t>
+            </w:r>
           </w:p>
         </w:tc>
       </w:tr>
@@ -1243,6 +969,8 @@
         </w:rPr>
         <w:t>ons</w:t>
       </w:r>
+      <w:bookmarkStart w:id="0" w:name="_GoBack"/>
+      <w:bookmarkEnd w:id="0"/>
     </w:p>
     <w:sectPr>
       <w:pgSz w:w="12240" w:h="15840"/>
@@ -2110,7 +1838,7 @@
 </file>
 
 <file path=customXml/itemProps1.xml><?xml version="1.0" encoding="utf-8"?>
-<ds:datastoreItem xmlns:ds="http://schemas.openxmlformats.org/officeDocument/2006/customXml" ds:itemID="{BFC4CC0C-48FE-4CA0-92F8-D642A4743ED4}">
+<ds:datastoreItem xmlns:ds="http://schemas.openxmlformats.org/officeDocument/2006/customXml" ds:itemID="{4AEADBD5-BB03-4256-A31C-C8C58F0CFD15}">
   <ds:schemaRefs>
     <ds:schemaRef ds:uri="http://schemas.openxmlformats.org/officeDocument/2006/bibliography"/>
   </ds:schemaRefs>

</xml_diff>

<commit_message>
Complete MAPR paper version and update some file in SupplyChain_dapp
</commit_message>
<xml_diff>
--- a/Tables/TABLE V.docx
+++ b/Tables/TABLE V.docx
@@ -6,16 +6,17 @@
       <w:tblPr>
         <w:tblStyle w:val="TableGrid"/>
         <w:tblpPr w:leftFromText="180" w:rightFromText="180" w:horzAnchor="margin" w:tblpY="730"/>
-        <w:tblW w:w="8595" w:type="dxa"/>
+        <w:tblW w:w="11052" w:type="dxa"/>
         <w:tblLook w:val="04A0" w:firstRow="1" w:lastRow="0" w:firstColumn="1" w:lastColumn="0" w:noHBand="0" w:noVBand="1"/>
       </w:tblPr>
       <w:tblGrid>
-        <w:gridCol w:w="1338"/>
+        <w:gridCol w:w="1314"/>
         <w:gridCol w:w="1351"/>
-        <w:gridCol w:w="1701"/>
-        <w:gridCol w:w="1276"/>
-        <w:gridCol w:w="1275"/>
-        <w:gridCol w:w="1654"/>
+        <w:gridCol w:w="1099"/>
+        <w:gridCol w:w="1901"/>
+        <w:gridCol w:w="1134"/>
+        <w:gridCol w:w="2268"/>
+        <w:gridCol w:w="1985"/>
       </w:tblGrid>
       <w:tr>
         <w:trPr>
@@ -23,7 +24,7 @@
         </w:trPr>
         <w:tc>
           <w:tcPr>
-            <w:tcW w:w="1338" w:type="dxa"/>
+            <w:tcW w:w="1314" w:type="dxa"/>
             <w:vMerge w:val="restart"/>
             <w:shd w:val="clear" w:color="auto" w:fill="FFFFFF" w:themeFill="background1"/>
           </w:tcPr>
@@ -71,30 +72,7 @@
         </w:tc>
         <w:tc>
           <w:tcPr>
-            <w:tcW w:w="1701" w:type="dxa"/>
-            <w:shd w:val="clear" w:color="auto" w:fill="FFFFFF" w:themeFill="background1"/>
-          </w:tcPr>
-          <w:p>
-            <w:pPr>
-              <w:spacing w:before="240"/>
-              <w:jc w:val="center"/>
-              <w:rPr>
-                <w:rFonts w:asciiTheme="majorHAnsi" w:hAnsiTheme="majorHAnsi" w:cstheme="majorHAnsi"/>
-                <w:b/>
-              </w:rPr>
-            </w:pPr>
-            <w:r>
-              <w:rPr>
-                <w:rFonts w:asciiTheme="majorHAnsi" w:hAnsiTheme="majorHAnsi" w:cstheme="majorHAnsi"/>
-                <w:b/>
-              </w:rPr>
-              <w:t>Traditional System Cost per Product</w:t>
-            </w:r>
-          </w:p>
-        </w:tc>
-        <w:tc>
-          <w:tcPr>
-            <w:tcW w:w="2551" w:type="dxa"/>
+            <w:tcW w:w="3000" w:type="dxa"/>
             <w:gridSpan w:val="2"/>
             <w:shd w:val="clear" w:color="auto" w:fill="FFFFFF" w:themeFill="background1"/>
           </w:tcPr>
@@ -112,14 +90,37 @@
                 <w:rFonts w:asciiTheme="majorHAnsi" w:hAnsiTheme="majorHAnsi" w:cstheme="majorHAnsi"/>
                 <w:b/>
               </w:rPr>
+              <w:t xml:space="preserve">Narayanan et al’s System </w:t>
+            </w:r>
+          </w:p>
+        </w:tc>
+        <w:tc>
+          <w:tcPr>
+            <w:tcW w:w="3402" w:type="dxa"/>
+            <w:gridSpan w:val="2"/>
+            <w:shd w:val="clear" w:color="auto" w:fill="FFFFFF" w:themeFill="background1"/>
+          </w:tcPr>
+          <w:p>
+            <w:pPr>
+              <w:spacing w:before="240"/>
+              <w:jc w:val="center"/>
+              <w:rPr>
+                <w:rFonts w:asciiTheme="majorHAnsi" w:hAnsiTheme="majorHAnsi" w:cstheme="majorHAnsi"/>
+                <w:b/>
+              </w:rPr>
+            </w:pPr>
+            <w:r>
+              <w:rPr>
+                <w:rFonts w:asciiTheme="majorHAnsi" w:hAnsiTheme="majorHAnsi" w:cstheme="majorHAnsi"/>
+                <w:b/>
+              </w:rPr>
               <w:t>Our Proposed System Cost per Product</w:t>
             </w:r>
           </w:p>
         </w:tc>
         <w:tc>
           <w:tcPr>
-            <w:tcW w:w="1654" w:type="dxa"/>
-            <w:vMerge w:val="restart"/>
+            <w:tcW w:w="1985" w:type="dxa"/>
             <w:shd w:val="clear" w:color="auto" w:fill="FFFFFF" w:themeFill="background1"/>
           </w:tcPr>
           <w:p>
@@ -147,7 +148,7 @@
         </w:trPr>
         <w:tc>
           <w:tcPr>
-            <w:tcW w:w="1338" w:type="dxa"/>
+            <w:tcW w:w="1314" w:type="dxa"/>
             <w:vMerge/>
             <w:shd w:val="clear" w:color="auto" w:fill="FFFFFF" w:themeFill="background1"/>
           </w:tcPr>
@@ -181,7 +182,7 @@
         </w:tc>
         <w:tc>
           <w:tcPr>
-            <w:tcW w:w="1701" w:type="dxa"/>
+            <w:tcW w:w="1099" w:type="dxa"/>
             <w:shd w:val="clear" w:color="auto" w:fill="FFFFFF" w:themeFill="background1"/>
           </w:tcPr>
           <w:p>
@@ -204,7 +205,7 @@
         </w:tc>
         <w:tc>
           <w:tcPr>
-            <w:tcW w:w="1276" w:type="dxa"/>
+            <w:tcW w:w="1901" w:type="dxa"/>
             <w:shd w:val="clear" w:color="auto" w:fill="FFFFFF" w:themeFill="background1"/>
           </w:tcPr>
           <w:p>
@@ -221,13 +222,36 @@
                 <w:rFonts w:asciiTheme="majorHAnsi" w:hAnsiTheme="majorHAnsi" w:cstheme="majorHAnsi"/>
                 <w:b/>
               </w:rPr>
+              <w:t>Gas Units</w:t>
+            </w:r>
+          </w:p>
+        </w:tc>
+        <w:tc>
+          <w:tcPr>
+            <w:tcW w:w="1134" w:type="dxa"/>
+            <w:shd w:val="clear" w:color="auto" w:fill="FFFFFF" w:themeFill="background1"/>
+          </w:tcPr>
+          <w:p>
+            <w:pPr>
+              <w:spacing w:before="240"/>
+              <w:jc w:val="center"/>
+              <w:rPr>
+                <w:rFonts w:asciiTheme="majorHAnsi" w:hAnsiTheme="majorHAnsi" w:cstheme="majorHAnsi"/>
+                <w:b/>
+              </w:rPr>
+            </w:pPr>
+            <w:r>
+              <w:rPr>
+                <w:rFonts w:asciiTheme="majorHAnsi" w:hAnsiTheme="majorHAnsi" w:cstheme="majorHAnsi"/>
+                <w:b/>
+              </w:rPr>
               <w:t>USD</w:t>
             </w:r>
           </w:p>
         </w:tc>
         <w:tc>
           <w:tcPr>
-            <w:tcW w:w="1275" w:type="dxa"/>
+            <w:tcW w:w="2268" w:type="dxa"/>
             <w:shd w:val="clear" w:color="auto" w:fill="FFFFFF" w:themeFill="background1"/>
           </w:tcPr>
           <w:p>
@@ -250,8 +274,7 @@
         </w:tc>
         <w:tc>
           <w:tcPr>
-            <w:tcW w:w="1654" w:type="dxa"/>
-            <w:vMerge/>
+            <w:tcW w:w="1985" w:type="dxa"/>
             <w:shd w:val="clear" w:color="auto" w:fill="FFFFFF" w:themeFill="background1"/>
           </w:tcPr>
           <w:p>
@@ -263,6 +286,13 @@
                 <w:b/>
               </w:rPr>
             </w:pPr>
+            <w:r>
+              <w:rPr>
+                <w:rFonts w:asciiTheme="majorHAnsi" w:hAnsiTheme="majorHAnsi" w:cstheme="majorHAnsi"/>
+                <w:b/>
+              </w:rPr>
+              <w:t>(2)</w:t>
+            </w:r>
           </w:p>
         </w:tc>
       </w:tr>
@@ -272,7 +302,7 @@
         </w:trPr>
         <w:tc>
           <w:tcPr>
-            <w:tcW w:w="1338" w:type="dxa"/>
+            <w:tcW w:w="1314" w:type="dxa"/>
           </w:tcPr>
           <w:p>
             <w:pPr>
@@ -312,81 +342,101 @@
         </w:tc>
         <w:tc>
           <w:tcPr>
-            <w:tcW w:w="1701" w:type="dxa"/>
-          </w:tcPr>
-          <w:p>
-            <w:pPr>
-              <w:spacing w:before="240"/>
-              <w:jc w:val="center"/>
-              <w:rPr>
-                <w:rFonts w:asciiTheme="majorHAnsi" w:hAnsiTheme="majorHAnsi" w:cstheme="majorHAnsi"/>
-              </w:rPr>
-            </w:pPr>
-            <w:r>
-              <w:rPr>
-                <w:rFonts w:asciiTheme="majorHAnsi" w:hAnsiTheme="majorHAnsi" w:cstheme="majorHAnsi"/>
-              </w:rPr>
-              <w:t>1.70</w:t>
-            </w:r>
-          </w:p>
-        </w:tc>
-        <w:tc>
-          <w:tcPr>
-            <w:tcW w:w="1276" w:type="dxa"/>
-          </w:tcPr>
-          <w:p>
-            <w:pPr>
-              <w:spacing w:before="240"/>
-              <w:jc w:val="center"/>
-              <w:rPr>
-                <w:rFonts w:asciiTheme="majorHAnsi" w:hAnsiTheme="majorHAnsi" w:cstheme="majorHAnsi"/>
-              </w:rPr>
-            </w:pPr>
-            <w:r>
-              <w:rPr>
-                <w:rFonts w:asciiTheme="majorHAnsi" w:hAnsiTheme="majorHAnsi" w:cstheme="majorHAnsi"/>
-              </w:rPr>
-              <w:t>1.26</w:t>
-            </w:r>
-          </w:p>
-        </w:tc>
-        <w:tc>
-          <w:tcPr>
-            <w:tcW w:w="1275" w:type="dxa"/>
-          </w:tcPr>
-          <w:p>
-            <w:pPr>
-              <w:spacing w:before="240"/>
-              <w:jc w:val="center"/>
-              <w:rPr>
-                <w:rFonts w:asciiTheme="majorHAnsi" w:hAnsiTheme="majorHAnsi" w:cstheme="majorHAnsi"/>
-              </w:rPr>
-            </w:pPr>
-            <w:r>
-              <w:rPr>
-                <w:rFonts w:asciiTheme="majorHAnsi" w:hAnsiTheme="majorHAnsi" w:cstheme="majorHAnsi"/>
-              </w:rPr>
-              <w:t>97,000</w:t>
-            </w:r>
-          </w:p>
-        </w:tc>
-        <w:tc>
-          <w:tcPr>
-            <w:tcW w:w="1654" w:type="dxa"/>
-          </w:tcPr>
-          <w:p>
-            <w:pPr>
-              <w:spacing w:before="240"/>
-              <w:jc w:val="center"/>
-              <w:rPr>
-                <w:rFonts w:asciiTheme="majorHAnsi" w:hAnsiTheme="majorHAnsi" w:cstheme="majorHAnsi"/>
-              </w:rPr>
-            </w:pPr>
-            <w:r>
-              <w:rPr>
-                <w:rFonts w:asciiTheme="majorHAnsi" w:hAnsiTheme="majorHAnsi" w:cstheme="majorHAnsi"/>
-              </w:rPr>
-              <w:t>25.9%</w:t>
+            <w:tcW w:w="1099" w:type="dxa"/>
+          </w:tcPr>
+          <w:p>
+            <w:pPr>
+              <w:spacing w:before="240"/>
+              <w:jc w:val="center"/>
+              <w:rPr>
+                <w:rFonts w:asciiTheme="majorHAnsi" w:hAnsiTheme="majorHAnsi" w:cstheme="majorHAnsi"/>
+              </w:rPr>
+            </w:pPr>
+            <w:r>
+              <w:rPr>
+                <w:rFonts w:asciiTheme="majorHAnsi" w:hAnsiTheme="majorHAnsi" w:cstheme="majorHAnsi"/>
+              </w:rPr>
+              <w:t>0.99</w:t>
+            </w:r>
+          </w:p>
+        </w:tc>
+        <w:tc>
+          <w:tcPr>
+            <w:tcW w:w="1901" w:type="dxa"/>
+          </w:tcPr>
+          <w:p>
+            <w:pPr>
+              <w:spacing w:before="240"/>
+              <w:jc w:val="center"/>
+              <w:rPr>
+                <w:rFonts w:asciiTheme="majorHAnsi" w:hAnsiTheme="majorHAnsi" w:cstheme="majorHAnsi"/>
+              </w:rPr>
+            </w:pPr>
+            <w:r>
+              <w:rPr>
+                <w:rFonts w:asciiTheme="majorHAnsi" w:hAnsiTheme="majorHAnsi" w:cstheme="majorHAnsi"/>
+              </w:rPr>
+              <w:t>9100000</w:t>
+            </w:r>
+          </w:p>
+        </w:tc>
+        <w:tc>
+          <w:tcPr>
+            <w:tcW w:w="1134" w:type="dxa"/>
+          </w:tcPr>
+          <w:p>
+            <w:pPr>
+              <w:spacing w:before="240"/>
+              <w:jc w:val="center"/>
+              <w:rPr>
+                <w:rFonts w:asciiTheme="majorHAnsi" w:hAnsiTheme="majorHAnsi" w:cstheme="majorHAnsi"/>
+              </w:rPr>
+            </w:pPr>
+            <w:r>
+              <w:rPr>
+                <w:rFonts w:asciiTheme="majorHAnsi" w:hAnsiTheme="majorHAnsi" w:cstheme="majorHAnsi"/>
+              </w:rPr>
+              <w:t>0.93</w:t>
+            </w:r>
+          </w:p>
+        </w:tc>
+        <w:tc>
+          <w:tcPr>
+            <w:tcW w:w="2268" w:type="dxa"/>
+          </w:tcPr>
+          <w:p>
+            <w:pPr>
+              <w:spacing w:before="240"/>
+              <w:jc w:val="center"/>
+              <w:rPr>
+                <w:rFonts w:asciiTheme="majorHAnsi" w:hAnsiTheme="majorHAnsi" w:cstheme="majorHAnsi"/>
+              </w:rPr>
+            </w:pPr>
+            <w:r>
+              <w:rPr>
+                <w:rFonts w:asciiTheme="majorHAnsi" w:hAnsiTheme="majorHAnsi" w:cstheme="majorHAnsi"/>
+              </w:rPr>
+              <w:t>8500000</w:t>
+            </w:r>
+          </w:p>
+        </w:tc>
+        <w:tc>
+          <w:tcPr>
+            <w:tcW w:w="1985" w:type="dxa"/>
+          </w:tcPr>
+          <w:p>
+            <w:pPr>
+              <w:spacing w:before="240"/>
+              <w:jc w:val="center"/>
+              <w:rPr>
+                <w:rFonts w:asciiTheme="majorHAnsi" w:hAnsiTheme="majorHAnsi" w:cstheme="majorHAnsi"/>
+              </w:rPr>
+            </w:pPr>
+            <w:r>
+              <w:rPr>
+                <w:rFonts w:asciiTheme="majorHAnsi" w:hAnsiTheme="majorHAnsi" w:cstheme="majorHAnsi"/>
+              </w:rPr>
+              <w:t>6%</w:t>
             </w:r>
           </w:p>
         </w:tc>
@@ -397,7 +447,7 @@
         </w:trPr>
         <w:tc>
           <w:tcPr>
-            <w:tcW w:w="1338" w:type="dxa"/>
+            <w:tcW w:w="1314" w:type="dxa"/>
           </w:tcPr>
           <w:p>
             <w:pPr>
@@ -437,93 +487,101 @@
         </w:tc>
         <w:tc>
           <w:tcPr>
-            <w:tcW w:w="1701" w:type="dxa"/>
-          </w:tcPr>
-          <w:p>
-            <w:pPr>
-              <w:spacing w:before="240"/>
-              <w:jc w:val="center"/>
-              <w:rPr>
-                <w:rFonts w:asciiTheme="majorHAnsi" w:hAnsiTheme="majorHAnsi" w:cstheme="majorHAnsi"/>
-              </w:rPr>
-            </w:pPr>
-            <w:r>
-              <w:rPr>
-                <w:rFonts w:asciiTheme="majorHAnsi" w:hAnsiTheme="majorHAnsi" w:cstheme="majorHAnsi"/>
-              </w:rPr>
-              <w:t>2.68</w:t>
-            </w:r>
-          </w:p>
-        </w:tc>
-        <w:tc>
-          <w:tcPr>
-            <w:tcW w:w="1276" w:type="dxa"/>
-          </w:tcPr>
-          <w:p>
-            <w:pPr>
-              <w:spacing w:before="240"/>
-              <w:jc w:val="center"/>
-              <w:rPr>
-                <w:rFonts w:asciiTheme="majorHAnsi" w:hAnsiTheme="majorHAnsi" w:cstheme="majorHAnsi"/>
-              </w:rPr>
-            </w:pPr>
-            <w:r>
-              <w:rPr>
-                <w:rFonts w:asciiTheme="majorHAnsi" w:hAnsiTheme="majorHAnsi" w:cstheme="majorHAnsi"/>
-              </w:rPr>
-              <w:t>1</w:t>
-            </w:r>
-            <w:r>
-              <w:rPr>
-                <w:rFonts w:asciiTheme="majorHAnsi" w:hAnsiTheme="majorHAnsi" w:cstheme="majorHAnsi"/>
-              </w:rPr>
-              <w:t>.</w:t>
-            </w:r>
-            <w:r>
-              <w:rPr>
-                <w:rFonts w:asciiTheme="majorHAnsi" w:hAnsiTheme="majorHAnsi" w:cstheme="majorHAnsi"/>
-              </w:rPr>
-              <w:t>99</w:t>
-            </w:r>
-          </w:p>
-        </w:tc>
-        <w:tc>
-          <w:tcPr>
-            <w:tcW w:w="1275" w:type="dxa"/>
-          </w:tcPr>
-          <w:p>
-            <w:pPr>
-              <w:spacing w:before="240"/>
-              <w:jc w:val="center"/>
-              <w:rPr>
-                <w:rFonts w:asciiTheme="majorHAnsi" w:hAnsiTheme="majorHAnsi" w:cstheme="majorHAnsi"/>
-              </w:rPr>
-            </w:pPr>
-            <w:r>
-              <w:rPr>
-                <w:rFonts w:asciiTheme="majorHAnsi" w:hAnsiTheme="majorHAnsi" w:cstheme="majorHAnsi"/>
-              </w:rPr>
-              <w:t>106,000</w:t>
-            </w:r>
-          </w:p>
-        </w:tc>
-        <w:tc>
-          <w:tcPr>
-            <w:tcW w:w="1654" w:type="dxa"/>
-          </w:tcPr>
-          <w:p>
-            <w:pPr>
-              <w:spacing w:before="240"/>
-              <w:jc w:val="center"/>
-              <w:rPr>
-                <w:rFonts w:asciiTheme="majorHAnsi" w:hAnsiTheme="majorHAnsi" w:cstheme="majorHAnsi"/>
-              </w:rPr>
-            </w:pPr>
-            <w:r>
-              <w:rPr>
-                <w:rFonts w:asciiTheme="majorHAnsi" w:hAnsiTheme="majorHAnsi" w:cstheme="majorHAnsi"/>
-              </w:rPr>
-              <w:t>25,7%</w:t>
+            <w:tcW w:w="1099" w:type="dxa"/>
+          </w:tcPr>
+          <w:p>
+            <w:pPr>
+              <w:spacing w:before="240"/>
+              <w:jc w:val="center"/>
+              <w:rPr>
+                <w:rFonts w:asciiTheme="majorHAnsi" w:hAnsiTheme="majorHAnsi" w:cstheme="majorHAnsi"/>
+              </w:rPr>
+            </w:pPr>
+            <w:r>
+              <w:rPr>
+                <w:rFonts w:asciiTheme="majorHAnsi" w:hAnsiTheme="majorHAnsi" w:cstheme="majorHAnsi"/>
+              </w:rPr>
+              <w:t>1.31</w:t>
+            </w:r>
+          </w:p>
+        </w:tc>
+        <w:tc>
+          <w:tcPr>
+            <w:tcW w:w="1901" w:type="dxa"/>
+          </w:tcPr>
+          <w:p>
+            <w:pPr>
+              <w:spacing w:before="240"/>
+              <w:jc w:val="center"/>
+              <w:rPr>
+                <w:rFonts w:asciiTheme="majorHAnsi" w:hAnsiTheme="majorHAnsi" w:cstheme="majorHAnsi"/>
+              </w:rPr>
+            </w:pPr>
+            <w:r>
+              <w:rPr>
+                <w:rFonts w:asciiTheme="majorHAnsi" w:hAnsiTheme="majorHAnsi" w:cstheme="majorHAnsi"/>
+              </w:rPr>
+              <w:t>12000000</w:t>
+            </w:r>
+          </w:p>
+        </w:tc>
+        <w:tc>
+          <w:tcPr>
+            <w:tcW w:w="1134" w:type="dxa"/>
+          </w:tcPr>
+          <w:p>
+            <w:pPr>
+              <w:spacing w:before="240"/>
+              <w:jc w:val="center"/>
+              <w:rPr>
+                <w:rFonts w:asciiTheme="majorHAnsi" w:hAnsiTheme="majorHAnsi" w:cstheme="majorHAnsi"/>
+              </w:rPr>
+            </w:pPr>
+            <w:r>
+              <w:rPr>
+                <w:rFonts w:asciiTheme="majorHAnsi" w:hAnsiTheme="majorHAnsi" w:cstheme="majorHAnsi"/>
+              </w:rPr>
+              <w:t>1.22</w:t>
+            </w:r>
+          </w:p>
+        </w:tc>
+        <w:tc>
+          <w:tcPr>
+            <w:tcW w:w="2268" w:type="dxa"/>
+          </w:tcPr>
+          <w:p>
+            <w:pPr>
+              <w:spacing w:before="240"/>
+              <w:jc w:val="center"/>
+              <w:rPr>
+                <w:rFonts w:asciiTheme="majorHAnsi" w:hAnsiTheme="majorHAnsi" w:cstheme="majorHAnsi"/>
+              </w:rPr>
+            </w:pPr>
+            <w:r>
+              <w:rPr>
+                <w:rFonts w:asciiTheme="majorHAnsi" w:hAnsiTheme="majorHAnsi" w:cstheme="majorHAnsi"/>
+              </w:rPr>
+              <w:t>11170000</w:t>
+            </w:r>
+          </w:p>
+        </w:tc>
+        <w:tc>
+          <w:tcPr>
+            <w:tcW w:w="1985" w:type="dxa"/>
+          </w:tcPr>
+          <w:p>
+            <w:pPr>
+              <w:spacing w:before="240"/>
+              <w:jc w:val="center"/>
+              <w:rPr>
+                <w:rFonts w:asciiTheme="majorHAnsi" w:hAnsiTheme="majorHAnsi" w:cstheme="majorHAnsi"/>
+              </w:rPr>
+            </w:pPr>
+            <w:r>
+              <w:rPr>
+                <w:rFonts w:asciiTheme="majorHAnsi" w:hAnsiTheme="majorHAnsi" w:cstheme="majorHAnsi"/>
+              </w:rPr>
+              <w:t>6.87%</w:t>
             </w:r>
           </w:p>
         </w:tc>
@@ -534,7 +592,7 @@
         </w:trPr>
         <w:tc>
           <w:tcPr>
-            <w:tcW w:w="1338" w:type="dxa"/>
+            <w:tcW w:w="1314" w:type="dxa"/>
           </w:tcPr>
           <w:p>
             <w:pPr>
@@ -574,93 +632,101 @@
         </w:tc>
         <w:tc>
           <w:tcPr>
-            <w:tcW w:w="1701" w:type="dxa"/>
-          </w:tcPr>
-          <w:p>
-            <w:pPr>
-              <w:spacing w:before="240"/>
-              <w:jc w:val="center"/>
-              <w:rPr>
-                <w:rFonts w:asciiTheme="majorHAnsi" w:hAnsiTheme="majorHAnsi" w:cstheme="majorHAnsi"/>
-              </w:rPr>
-            </w:pPr>
-            <w:r>
-              <w:rPr>
-                <w:rFonts w:asciiTheme="majorHAnsi" w:hAnsiTheme="majorHAnsi" w:cstheme="majorHAnsi"/>
-              </w:rPr>
-              <w:t>3.82</w:t>
-            </w:r>
-          </w:p>
-        </w:tc>
-        <w:tc>
-          <w:tcPr>
-            <w:tcW w:w="1276" w:type="dxa"/>
-          </w:tcPr>
-          <w:p>
-            <w:pPr>
-              <w:spacing w:before="240"/>
-              <w:jc w:val="center"/>
-              <w:rPr>
-                <w:rFonts w:asciiTheme="majorHAnsi" w:hAnsiTheme="majorHAnsi" w:cstheme="majorHAnsi"/>
-              </w:rPr>
-            </w:pPr>
-            <w:r>
-              <w:rPr>
-                <w:rFonts w:asciiTheme="majorHAnsi" w:hAnsiTheme="majorHAnsi" w:cstheme="majorHAnsi"/>
-              </w:rPr>
-              <w:t>2.</w:t>
-            </w:r>
-            <w:r>
-              <w:rPr>
-                <w:rFonts w:asciiTheme="majorHAnsi" w:hAnsiTheme="majorHAnsi" w:cstheme="majorHAnsi"/>
-              </w:rPr>
-              <w:t>8</w:t>
-            </w:r>
-            <w:r>
-              <w:rPr>
-                <w:rFonts w:asciiTheme="majorHAnsi" w:hAnsiTheme="majorHAnsi" w:cstheme="majorHAnsi"/>
-              </w:rPr>
-              <w:t>6</w:t>
-            </w:r>
-          </w:p>
-        </w:tc>
-        <w:tc>
-          <w:tcPr>
-            <w:tcW w:w="1275" w:type="dxa"/>
-          </w:tcPr>
-          <w:p>
-            <w:pPr>
-              <w:spacing w:before="240"/>
-              <w:jc w:val="center"/>
-              <w:rPr>
-                <w:rFonts w:asciiTheme="majorHAnsi" w:hAnsiTheme="majorHAnsi" w:cstheme="majorHAnsi"/>
-              </w:rPr>
-            </w:pPr>
-            <w:r>
-              <w:rPr>
-                <w:rFonts w:asciiTheme="majorHAnsi" w:hAnsiTheme="majorHAnsi" w:cstheme="majorHAnsi"/>
-              </w:rPr>
-              <w:t>134,000</w:t>
-            </w:r>
-          </w:p>
-        </w:tc>
-        <w:tc>
-          <w:tcPr>
-            <w:tcW w:w="1654" w:type="dxa"/>
-          </w:tcPr>
-          <w:p>
-            <w:pPr>
-              <w:spacing w:before="240"/>
-              <w:jc w:val="center"/>
-              <w:rPr>
-                <w:rFonts w:asciiTheme="majorHAnsi" w:hAnsiTheme="majorHAnsi" w:cstheme="majorHAnsi"/>
-              </w:rPr>
-            </w:pPr>
-            <w:r>
-              <w:rPr>
-                <w:rFonts w:asciiTheme="majorHAnsi" w:hAnsiTheme="majorHAnsi" w:cstheme="majorHAnsi"/>
-              </w:rPr>
-              <w:t>25,1%</w:t>
+            <w:tcW w:w="1099" w:type="dxa"/>
+          </w:tcPr>
+          <w:p>
+            <w:pPr>
+              <w:spacing w:before="240"/>
+              <w:jc w:val="center"/>
+              <w:rPr>
+                <w:rFonts w:asciiTheme="majorHAnsi" w:hAnsiTheme="majorHAnsi" w:cstheme="majorHAnsi"/>
+              </w:rPr>
+            </w:pPr>
+            <w:r>
+              <w:rPr>
+                <w:rFonts w:asciiTheme="majorHAnsi" w:hAnsiTheme="majorHAnsi" w:cstheme="majorHAnsi"/>
+              </w:rPr>
+              <w:t>1.74</w:t>
+            </w:r>
+          </w:p>
+        </w:tc>
+        <w:tc>
+          <w:tcPr>
+            <w:tcW w:w="1901" w:type="dxa"/>
+          </w:tcPr>
+          <w:p>
+            <w:pPr>
+              <w:spacing w:before="240"/>
+              <w:jc w:val="center"/>
+              <w:rPr>
+                <w:rFonts w:asciiTheme="majorHAnsi" w:hAnsiTheme="majorHAnsi" w:cstheme="majorHAnsi"/>
+              </w:rPr>
+            </w:pPr>
+            <w:r>
+              <w:rPr>
+                <w:rFonts w:asciiTheme="majorHAnsi" w:hAnsiTheme="majorHAnsi" w:cstheme="majorHAnsi"/>
+              </w:rPr>
+              <w:t>15950000</w:t>
+            </w:r>
+          </w:p>
+        </w:tc>
+        <w:tc>
+          <w:tcPr>
+            <w:tcW w:w="1134" w:type="dxa"/>
+          </w:tcPr>
+          <w:p>
+            <w:pPr>
+              <w:spacing w:before="240"/>
+              <w:jc w:val="center"/>
+              <w:rPr>
+                <w:rFonts w:asciiTheme="majorHAnsi" w:hAnsiTheme="majorHAnsi" w:cstheme="majorHAnsi"/>
+              </w:rPr>
+            </w:pPr>
+            <w:r>
+              <w:rPr>
+                <w:rFonts w:asciiTheme="majorHAnsi" w:hAnsiTheme="majorHAnsi" w:cstheme="majorHAnsi"/>
+              </w:rPr>
+              <w:t>1.62</w:t>
+            </w:r>
+          </w:p>
+        </w:tc>
+        <w:tc>
+          <w:tcPr>
+            <w:tcW w:w="2268" w:type="dxa"/>
+          </w:tcPr>
+          <w:p>
+            <w:pPr>
+              <w:spacing w:before="240"/>
+              <w:jc w:val="center"/>
+              <w:rPr>
+                <w:rFonts w:asciiTheme="majorHAnsi" w:hAnsiTheme="majorHAnsi" w:cstheme="majorHAnsi"/>
+              </w:rPr>
+            </w:pPr>
+            <w:r>
+              <w:rPr>
+                <w:rFonts w:asciiTheme="majorHAnsi" w:hAnsiTheme="majorHAnsi" w:cstheme="majorHAnsi"/>
+              </w:rPr>
+              <w:t>14830000</w:t>
+            </w:r>
+          </w:p>
+        </w:tc>
+        <w:tc>
+          <w:tcPr>
+            <w:tcW w:w="1985" w:type="dxa"/>
+          </w:tcPr>
+          <w:p>
+            <w:pPr>
+              <w:spacing w:before="240"/>
+              <w:jc w:val="center"/>
+              <w:rPr>
+                <w:rFonts w:asciiTheme="majorHAnsi" w:hAnsiTheme="majorHAnsi" w:cstheme="majorHAnsi"/>
+              </w:rPr>
+            </w:pPr>
+            <w:r>
+              <w:rPr>
+                <w:rFonts w:asciiTheme="majorHAnsi" w:hAnsiTheme="majorHAnsi" w:cstheme="majorHAnsi"/>
+              </w:rPr>
+              <w:t>6.89%</w:t>
             </w:r>
           </w:p>
         </w:tc>
@@ -671,7 +737,7 @@
         </w:trPr>
         <w:tc>
           <w:tcPr>
-            <w:tcW w:w="1338" w:type="dxa"/>
+            <w:tcW w:w="1314" w:type="dxa"/>
           </w:tcPr>
           <w:p>
             <w:pPr>
@@ -711,81 +777,101 @@
         </w:tc>
         <w:tc>
           <w:tcPr>
-            <w:tcW w:w="1701" w:type="dxa"/>
-          </w:tcPr>
-          <w:p>
-            <w:pPr>
-              <w:spacing w:before="240"/>
-              <w:jc w:val="center"/>
-              <w:rPr>
-                <w:rFonts w:asciiTheme="majorHAnsi" w:hAnsiTheme="majorHAnsi" w:cstheme="majorHAnsi"/>
-              </w:rPr>
-            </w:pPr>
-            <w:r>
-              <w:rPr>
-                <w:rFonts w:asciiTheme="majorHAnsi" w:hAnsiTheme="majorHAnsi" w:cstheme="majorHAnsi"/>
-              </w:rPr>
-              <w:t>5.15</w:t>
-            </w:r>
-          </w:p>
-        </w:tc>
-        <w:tc>
-          <w:tcPr>
-            <w:tcW w:w="1276" w:type="dxa"/>
-          </w:tcPr>
-          <w:p>
-            <w:pPr>
-              <w:spacing w:before="240"/>
-              <w:jc w:val="center"/>
-              <w:rPr>
-                <w:rFonts w:asciiTheme="majorHAnsi" w:hAnsiTheme="majorHAnsi" w:cstheme="majorHAnsi"/>
-              </w:rPr>
-            </w:pPr>
-            <w:r>
-              <w:rPr>
-                <w:rFonts w:asciiTheme="majorHAnsi" w:hAnsiTheme="majorHAnsi" w:cstheme="majorHAnsi"/>
-              </w:rPr>
-              <w:t>3.88</w:t>
-            </w:r>
-          </w:p>
-        </w:tc>
-        <w:tc>
-          <w:tcPr>
-            <w:tcW w:w="1275" w:type="dxa"/>
-          </w:tcPr>
-          <w:p>
-            <w:pPr>
-              <w:spacing w:before="240"/>
-              <w:jc w:val="center"/>
-              <w:rPr>
-                <w:rFonts w:asciiTheme="majorHAnsi" w:hAnsiTheme="majorHAnsi" w:cstheme="majorHAnsi"/>
-              </w:rPr>
-            </w:pPr>
-            <w:r>
-              <w:rPr>
-                <w:rFonts w:asciiTheme="majorHAnsi" w:hAnsiTheme="majorHAnsi" w:cstheme="majorHAnsi"/>
-              </w:rPr>
-              <w:t>143,000</w:t>
-            </w:r>
-          </w:p>
-        </w:tc>
-        <w:tc>
-          <w:tcPr>
-            <w:tcW w:w="1654" w:type="dxa"/>
-          </w:tcPr>
-          <w:p>
-            <w:pPr>
-              <w:spacing w:before="240"/>
-              <w:jc w:val="center"/>
-              <w:rPr>
-                <w:rFonts w:asciiTheme="majorHAnsi" w:hAnsiTheme="majorHAnsi" w:cstheme="majorHAnsi"/>
-              </w:rPr>
-            </w:pPr>
-            <w:r>
-              <w:rPr>
-                <w:rFonts w:asciiTheme="majorHAnsi" w:hAnsiTheme="majorHAnsi" w:cstheme="majorHAnsi"/>
-              </w:rPr>
-              <w:t>24,3%</w:t>
+            <w:tcW w:w="1099" w:type="dxa"/>
+          </w:tcPr>
+          <w:p>
+            <w:pPr>
+              <w:spacing w:before="240"/>
+              <w:jc w:val="center"/>
+              <w:rPr>
+                <w:rFonts w:asciiTheme="majorHAnsi" w:hAnsiTheme="majorHAnsi" w:cstheme="majorHAnsi"/>
+              </w:rPr>
+            </w:pPr>
+            <w:r>
+              <w:rPr>
+                <w:rFonts w:asciiTheme="majorHAnsi" w:hAnsiTheme="majorHAnsi" w:cstheme="majorHAnsi"/>
+              </w:rPr>
+              <w:t>2.12</w:t>
+            </w:r>
+          </w:p>
+        </w:tc>
+        <w:tc>
+          <w:tcPr>
+            <w:tcW w:w="1901" w:type="dxa"/>
+          </w:tcPr>
+          <w:p>
+            <w:pPr>
+              <w:spacing w:before="240"/>
+              <w:jc w:val="center"/>
+              <w:rPr>
+                <w:rFonts w:asciiTheme="majorHAnsi" w:hAnsiTheme="majorHAnsi" w:cstheme="majorHAnsi"/>
+              </w:rPr>
+            </w:pPr>
+            <w:r>
+              <w:rPr>
+                <w:rFonts w:asciiTheme="majorHAnsi" w:hAnsiTheme="majorHAnsi" w:cstheme="majorHAnsi"/>
+              </w:rPr>
+              <w:t>19400000</w:t>
+            </w:r>
+          </w:p>
+        </w:tc>
+        <w:tc>
+          <w:tcPr>
+            <w:tcW w:w="1134" w:type="dxa"/>
+          </w:tcPr>
+          <w:p>
+            <w:pPr>
+              <w:spacing w:before="240"/>
+              <w:jc w:val="center"/>
+              <w:rPr>
+                <w:rFonts w:asciiTheme="majorHAnsi" w:hAnsiTheme="majorHAnsi" w:cstheme="majorHAnsi"/>
+              </w:rPr>
+            </w:pPr>
+            <w:r>
+              <w:rPr>
+                <w:rFonts w:asciiTheme="majorHAnsi" w:hAnsiTheme="majorHAnsi" w:cstheme="majorHAnsi"/>
+              </w:rPr>
+              <w:t>1.98</w:t>
+            </w:r>
+          </w:p>
+        </w:tc>
+        <w:tc>
+          <w:tcPr>
+            <w:tcW w:w="2268" w:type="dxa"/>
+          </w:tcPr>
+          <w:p>
+            <w:pPr>
+              <w:spacing w:before="240"/>
+              <w:jc w:val="center"/>
+              <w:rPr>
+                <w:rFonts w:asciiTheme="majorHAnsi" w:hAnsiTheme="majorHAnsi" w:cstheme="majorHAnsi"/>
+              </w:rPr>
+            </w:pPr>
+            <w:r>
+              <w:rPr>
+                <w:rFonts w:asciiTheme="majorHAnsi" w:hAnsiTheme="majorHAnsi" w:cstheme="majorHAnsi"/>
+              </w:rPr>
+              <w:t>18100000</w:t>
+            </w:r>
+          </w:p>
+        </w:tc>
+        <w:tc>
+          <w:tcPr>
+            <w:tcW w:w="1985" w:type="dxa"/>
+          </w:tcPr>
+          <w:p>
+            <w:pPr>
+              <w:spacing w:before="240"/>
+              <w:jc w:val="center"/>
+              <w:rPr>
+                <w:rFonts w:asciiTheme="majorHAnsi" w:hAnsiTheme="majorHAnsi" w:cstheme="majorHAnsi"/>
+              </w:rPr>
+            </w:pPr>
+            <w:r>
+              <w:rPr>
+                <w:rFonts w:asciiTheme="majorHAnsi" w:hAnsiTheme="majorHAnsi" w:cstheme="majorHAnsi"/>
+              </w:rPr>
+              <w:t>6.66%</w:t>
             </w:r>
           </w:p>
         </w:tc>
@@ -796,7 +882,7 @@
         </w:trPr>
         <w:tc>
           <w:tcPr>
-            <w:tcW w:w="1338" w:type="dxa"/>
+            <w:tcW w:w="1314" w:type="dxa"/>
           </w:tcPr>
           <w:p>
             <w:pPr>
@@ -836,81 +922,101 @@
         </w:tc>
         <w:tc>
           <w:tcPr>
-            <w:tcW w:w="1701" w:type="dxa"/>
-          </w:tcPr>
-          <w:p>
-            <w:pPr>
-              <w:spacing w:before="240"/>
-              <w:jc w:val="center"/>
-              <w:rPr>
-                <w:rFonts w:asciiTheme="majorHAnsi" w:hAnsiTheme="majorHAnsi" w:cstheme="majorHAnsi"/>
-              </w:rPr>
-            </w:pPr>
-            <w:r>
-              <w:rPr>
-                <w:rFonts w:asciiTheme="majorHAnsi" w:hAnsiTheme="majorHAnsi" w:cstheme="majorHAnsi"/>
-              </w:rPr>
-              <w:t>6.50</w:t>
-            </w:r>
-          </w:p>
-        </w:tc>
-        <w:tc>
-          <w:tcPr>
-            <w:tcW w:w="1276" w:type="dxa"/>
-          </w:tcPr>
-          <w:p>
-            <w:pPr>
-              <w:spacing w:before="240"/>
-              <w:jc w:val="center"/>
-              <w:rPr>
-                <w:rFonts w:asciiTheme="majorHAnsi" w:hAnsiTheme="majorHAnsi" w:cstheme="majorHAnsi"/>
-              </w:rPr>
-            </w:pPr>
-            <w:r>
-              <w:rPr>
-                <w:rFonts w:asciiTheme="majorHAnsi" w:hAnsiTheme="majorHAnsi" w:cstheme="majorHAnsi"/>
-              </w:rPr>
-              <w:t>4.88</w:t>
-            </w:r>
-          </w:p>
-        </w:tc>
-        <w:tc>
-          <w:tcPr>
-            <w:tcW w:w="1275" w:type="dxa"/>
-          </w:tcPr>
-          <w:p>
-            <w:pPr>
-              <w:spacing w:before="240"/>
-              <w:jc w:val="center"/>
-              <w:rPr>
-                <w:rFonts w:asciiTheme="majorHAnsi" w:hAnsiTheme="majorHAnsi" w:cstheme="majorHAnsi"/>
-              </w:rPr>
-            </w:pPr>
-            <w:r>
-              <w:rPr>
-                <w:rFonts w:asciiTheme="majorHAnsi" w:hAnsiTheme="majorHAnsi" w:cstheme="majorHAnsi"/>
-              </w:rPr>
-              <w:t>174,000</w:t>
-            </w:r>
-          </w:p>
-        </w:tc>
-        <w:tc>
-          <w:tcPr>
-            <w:tcW w:w="1654" w:type="dxa"/>
-          </w:tcPr>
-          <w:p>
-            <w:pPr>
-              <w:spacing w:before="240"/>
-              <w:jc w:val="center"/>
-              <w:rPr>
-                <w:rFonts w:asciiTheme="majorHAnsi" w:hAnsiTheme="majorHAnsi" w:cstheme="majorHAnsi"/>
-              </w:rPr>
-            </w:pPr>
-            <w:r>
-              <w:rPr>
-                <w:rFonts w:asciiTheme="majorHAnsi" w:hAnsiTheme="majorHAnsi" w:cstheme="majorHAnsi"/>
-              </w:rPr>
-              <w:t>24,9%</w:t>
+            <w:tcW w:w="1099" w:type="dxa"/>
+          </w:tcPr>
+          <w:p>
+            <w:pPr>
+              <w:spacing w:before="240"/>
+              <w:jc w:val="center"/>
+              <w:rPr>
+                <w:rFonts w:asciiTheme="majorHAnsi" w:hAnsiTheme="majorHAnsi" w:cstheme="majorHAnsi"/>
+              </w:rPr>
+            </w:pPr>
+            <w:r>
+              <w:rPr>
+                <w:rFonts w:asciiTheme="majorHAnsi" w:hAnsiTheme="majorHAnsi" w:cstheme="majorHAnsi"/>
+              </w:rPr>
+              <w:t>2.49</w:t>
+            </w:r>
+          </w:p>
+        </w:tc>
+        <w:tc>
+          <w:tcPr>
+            <w:tcW w:w="1901" w:type="dxa"/>
+          </w:tcPr>
+          <w:p>
+            <w:pPr>
+              <w:spacing w:before="240"/>
+              <w:jc w:val="center"/>
+              <w:rPr>
+                <w:rFonts w:asciiTheme="majorHAnsi" w:hAnsiTheme="majorHAnsi" w:cstheme="majorHAnsi"/>
+              </w:rPr>
+            </w:pPr>
+            <w:r>
+              <w:rPr>
+                <w:rFonts w:asciiTheme="majorHAnsi" w:hAnsiTheme="majorHAnsi" w:cstheme="majorHAnsi"/>
+              </w:rPr>
+              <w:t>22830000</w:t>
+            </w:r>
+          </w:p>
+        </w:tc>
+        <w:tc>
+          <w:tcPr>
+            <w:tcW w:w="1134" w:type="dxa"/>
+          </w:tcPr>
+          <w:p>
+            <w:pPr>
+              <w:spacing w:before="240"/>
+              <w:jc w:val="center"/>
+              <w:rPr>
+                <w:rFonts w:asciiTheme="majorHAnsi" w:hAnsiTheme="majorHAnsi" w:cstheme="majorHAnsi"/>
+              </w:rPr>
+            </w:pPr>
+            <w:r>
+              <w:rPr>
+                <w:rFonts w:asciiTheme="majorHAnsi" w:hAnsiTheme="majorHAnsi" w:cstheme="majorHAnsi"/>
+              </w:rPr>
+              <w:t>2.34</w:t>
+            </w:r>
+          </w:p>
+        </w:tc>
+        <w:tc>
+          <w:tcPr>
+            <w:tcW w:w="2268" w:type="dxa"/>
+          </w:tcPr>
+          <w:p>
+            <w:pPr>
+              <w:spacing w:before="240"/>
+              <w:jc w:val="center"/>
+              <w:rPr>
+                <w:rFonts w:asciiTheme="majorHAnsi" w:hAnsiTheme="majorHAnsi" w:cstheme="majorHAnsi"/>
+              </w:rPr>
+            </w:pPr>
+            <w:r>
+              <w:rPr>
+                <w:rFonts w:asciiTheme="majorHAnsi" w:hAnsiTheme="majorHAnsi" w:cstheme="majorHAnsi"/>
+              </w:rPr>
+              <w:t>21450000</w:t>
+            </w:r>
+          </w:p>
+        </w:tc>
+        <w:tc>
+          <w:tcPr>
+            <w:tcW w:w="1985" w:type="dxa"/>
+          </w:tcPr>
+          <w:p>
+            <w:pPr>
+              <w:spacing w:before="240"/>
+              <w:jc w:val="center"/>
+              <w:rPr>
+                <w:rFonts w:asciiTheme="majorHAnsi" w:hAnsiTheme="majorHAnsi" w:cstheme="majorHAnsi"/>
+              </w:rPr>
+            </w:pPr>
+            <w:r>
+              <w:rPr>
+                <w:rFonts w:asciiTheme="majorHAnsi" w:hAnsiTheme="majorHAnsi" w:cstheme="majorHAnsi"/>
+              </w:rPr>
+              <w:t>6.02%</w:t>
             </w:r>
           </w:p>
         </w:tc>
@@ -1838,7 +1944,7 @@
 </file>
 
 <file path=customXml/itemProps1.xml><?xml version="1.0" encoding="utf-8"?>
-<ds:datastoreItem xmlns:ds="http://schemas.openxmlformats.org/officeDocument/2006/customXml" ds:itemID="{4AEADBD5-BB03-4256-A31C-C8C58F0CFD15}">
+<ds:datastoreItem xmlns:ds="http://schemas.openxmlformats.org/officeDocument/2006/customXml" ds:itemID="{F32C4038-AED8-4948-B36F-7B9CF5B6AC8F}">
   <ds:schemaRefs>
     <ds:schemaRef ds:uri="http://schemas.openxmlformats.org/officeDocument/2006/bibliography"/>
   </ds:schemaRefs>

</xml_diff>